<commit_message>
Update Propuesta trabajo final.docx
</commit_message>
<xml_diff>
--- a/documents/Propuesta trabajo final.docx
+++ b/documents/Propuesta trabajo final.docx
@@ -207,7 +207,13 @@
             <w:rPr>
               <w:rFonts w:ascii="Cambria Math" w:hAnsi="Cambria Math"/>
             </w:rPr>
-            <m:t>=f</m:t>
+            <m:t>=</m:t>
+          </m:r>
+          <m:r>
+            <w:rPr>
+              <w:rFonts w:ascii="Cambria Math" w:hAnsi="Cambria Math"/>
+            </w:rPr>
+            <m:t>f</m:t>
           </m:r>
           <m:d>
             <m:dPr>
@@ -231,7 +237,13 @@
             <w:rPr>
               <w:rFonts w:ascii="Cambria Math" w:hAnsi="Cambria Math"/>
             </w:rPr>
-            <m:t>+u</m:t>
+            <m:t>+</m:t>
+          </m:r>
+          <m:r>
+            <w:rPr>
+              <w:rFonts w:ascii="Cambria Math" w:hAnsi="Cambria Math"/>
+            </w:rPr>
+            <m:t>u</m:t>
           </m:r>
         </m:oMath>
       </m:oMathPara>
@@ -251,121 +263,17 @@
             </w:rPr>
             <m:t>pi</m:t>
           </m:r>
-          <m:sSub>
-            <m:sSubPr>
-              <m:ctrlPr>
-                <w:rPr>
-                  <w:rFonts w:ascii="Cambria Math" w:eastAsiaTheme="minorEastAsia" w:hAnsi="Cambria Math"/>
-                  <w:i/>
-                </w:rPr>
-              </m:ctrlPr>
-            </m:sSubPr>
-            <m:e>
-              <m:r>
-                <w:rPr>
-                  <w:rFonts w:ascii="Cambria Math" w:eastAsiaTheme="minorEastAsia" w:hAnsi="Cambria Math"/>
-                </w:rPr>
-                <m:t>b</m:t>
-              </m:r>
-            </m:e>
-            <m:sub>
-              <m:r>
-                <w:rPr>
-                  <w:rFonts w:ascii="Cambria Math" w:eastAsiaTheme="minorEastAsia" w:hAnsi="Cambria Math"/>
-                </w:rPr>
-                <m:t>cons</m:t>
-              </m:r>
-            </m:sub>
-          </m:sSub>
           <m:r>
             <w:rPr>
               <w:rFonts w:ascii="Cambria Math" w:eastAsiaTheme="minorEastAsia" w:hAnsi="Cambria Math"/>
             </w:rPr>
-            <m:t>=</m:t>
+            <m:t>b_cons</m:t>
           </m:r>
           <m:r>
             <w:rPr>
               <w:rFonts w:ascii="Cambria Math" w:eastAsiaTheme="minorEastAsia" w:hAnsi="Cambria Math"/>
             </w:rPr>
-            <m:t>pob</m:t>
-          </m:r>
-          <m:r>
-            <w:rPr>
-              <w:rFonts w:ascii="Cambria Math" w:eastAsiaTheme="minorEastAsia" w:hAnsi="Cambria Math"/>
-            </w:rPr>
-            <m:t>l_tot</m:t>
-          </m:r>
-          <m:r>
-            <w:rPr>
-              <w:rFonts w:ascii="Cambria Math" w:eastAsiaTheme="minorEastAsia" w:hAnsi="Cambria Math"/>
-            </w:rPr>
-            <m:t>+</m:t>
-          </m:r>
-          <m:r>
-            <w:rPr>
-              <w:rFonts w:ascii="Cambria Math" w:eastAsiaTheme="minorEastAsia" w:hAnsi="Cambria Math"/>
-            </w:rPr>
-            <m:t>areaoficialkm2</m:t>
-          </m:r>
-          <m:r>
-            <w:rPr>
-              <w:rFonts w:ascii="Cambria Math" w:eastAsiaTheme="minorEastAsia" w:hAnsi="Cambria Math"/>
-            </w:rPr>
-            <m:t>+</m:t>
-          </m:r>
-          <m:r>
-            <w:rPr>
-              <w:rFonts w:ascii="Cambria Math" w:eastAsiaTheme="minorEastAsia" w:hAnsi="Cambria Math"/>
-            </w:rPr>
-            <m:t>discapital</m:t>
-          </m:r>
-          <m:r>
-            <w:rPr>
-              <w:rFonts w:ascii="Cambria Math" w:eastAsiaTheme="minorEastAsia" w:hAnsi="Cambria Math"/>
-            </w:rPr>
-            <m:t>+</m:t>
-          </m:r>
-          <m:r>
-            <w:rPr>
-              <w:rFonts w:ascii="Cambria Math" w:eastAsiaTheme="minorEastAsia" w:hAnsi="Cambria Math"/>
-            </w:rPr>
-            <m:t>g_cap</m:t>
-          </m:r>
-          <m:r>
-            <w:rPr>
-              <w:rFonts w:ascii="Cambria Math" w:eastAsiaTheme="minorEastAsia" w:hAnsi="Cambria Math"/>
-            </w:rPr>
-            <m:t>+</m:t>
-          </m:r>
-          <m:r>
-            <w:rPr>
-              <w:rFonts w:ascii="Cambria Math" w:eastAsiaTheme="minorEastAsia" w:hAnsi="Cambria Math"/>
-            </w:rPr>
-            <m:t>finan_credito</m:t>
-          </m:r>
-          <m:r>
-            <w:rPr>
-              <w:rFonts w:ascii="Cambria Math" w:eastAsiaTheme="minorEastAsia" w:hAnsi="Cambria Math"/>
-            </w:rPr>
-            <m:t>+</m:t>
-          </m:r>
-          <m:r>
-            <w:rPr>
-              <w:rFonts w:ascii="Cambria Math" w:eastAsiaTheme="minorEastAsia" w:hAnsi="Cambria Math"/>
-            </w:rPr>
-            <m:t>vrf_peq_productor</m:t>
-          </m:r>
-          <m:r>
-            <w:rPr>
-              <w:rFonts w:ascii="Cambria Math" w:eastAsiaTheme="minorEastAsia" w:hAnsi="Cambria Math"/>
-            </w:rPr>
-            <m:t>+</m:t>
-          </m:r>
-          <m:r>
-            <w:rPr>
-              <w:rFonts w:ascii="Cambria Math" w:eastAsiaTheme="minorEastAsia" w:hAnsi="Cambria Math"/>
-            </w:rPr>
-            <m:t>lights_mean</m:t>
+            <m:t>=pobl_tot+areaoficialkm2+discapital+g_cap+finan_credito+vrf_peq_productor+lights_mean</m:t>
           </m:r>
         </m:oMath>
       </m:oMathPara>

</xml_diff>